<commit_message>
Ajout convention de nommage
</commit_message>
<xml_diff>
--- a/Documents/A1_Étude des besoins/Document_visionV2.docx
+++ b/Documents/A1_Étude des besoins/Document_visionV2.docx
@@ -11586,6 +11586,7 @@
         <w:rPr>
           <w:lang w:val="fr-CH"/>
         </w:rPr>
+        <w:lastRenderedPageBreak/>
         <w:t xml:space="preserve">Exigences </w:t>
       </w:r>
       <w:r>
@@ -11616,16 +11617,976 @@
     </w:p>
     <w:p>
       <w:pPr>
+        <w:pStyle w:val="Titre3"/>
+      </w:pPr>
+      <w:r>
+        <w:t>PHP</w:t>
+      </w:r>
+    </w:p>
+    <w:p>
+      <w:pPr>
+        <w:pStyle w:val="Titre4"/>
+      </w:pPr>
+      <w:r>
+        <w:t>Formatage des fichiers</w:t>
+      </w:r>
+    </w:p>
+    <w:p>
+      <w:pPr>
+        <w:pStyle w:val="Titre5"/>
+      </w:pPr>
+      <w:r>
+        <w:t xml:space="preserve">Général </w:t>
+      </w:r>
+    </w:p>
+    <w:p>
+      <w:pPr>
         <w:pStyle w:val="Text-st"/>
       </w:pPr>
       <w:r>
-        <w:t>…</w:t>
+        <w:t>Si un fichier ne contient que du code PHP, il est impératif de ne pas insérer les</w:t>
+      </w:r>
+      <w:r>
+        <w:t xml:space="preserve"> </w:t>
+      </w:r>
+      <w:r>
+        <w:t>balises de fin de script « ?&gt; » à la fin du fichier. Ceci permet de se prémunir de l’ajout accidentel d’espaces blancs dans la sortie.</w:t>
+      </w:r>
+    </w:p>
+    <w:p>
+      <w:pPr>
+        <w:pStyle w:val="Titre4"/>
+      </w:pPr>
+      <w:r>
+        <w:t>Hiérarchie des fichiers dans L’API</w:t>
       </w:r>
     </w:p>
     <w:p>
       <w:pPr>
         <w:pStyle w:val="Text-st"/>
       </w:pPr>
+      <w:r>
+        <w:t xml:space="preserve">Tous les fichiers de l’api doivent être organiser par rôle dans des dossiers. </w:t>
+      </w:r>
+    </w:p>
+    <w:p>
+      <w:pPr>
+        <w:pStyle w:val="Text-st"/>
+      </w:pPr>
+      <w:r>
+        <w:t>Par exemple : afin de récupérer tous les clients, toutes l</w:t>
+      </w:r>
+      <w:r>
+        <w:t>es</w:t>
+      </w:r>
+      <w:r>
+        <w:t xml:space="preserve"> méthode</w:t>
+      </w:r>
+      <w:r>
+        <w:t>s</w:t>
+      </w:r>
+      <w:r>
+        <w:t xml:space="preserve"> </w:t>
+      </w:r>
+      <w:r>
+        <w:t>se</w:t>
+      </w:r>
+      <w:r>
+        <w:t xml:space="preserve"> trouver</w:t>
+      </w:r>
+      <w:r>
+        <w:t>ont</w:t>
+      </w:r>
+      <w:r>
+        <w:t xml:space="preserve"> dans le fichier </w:t>
+      </w:r>
+      <w:proofErr w:type="spellStart"/>
+      <w:r>
+        <w:t>index.php</w:t>
+      </w:r>
+      <w:proofErr w:type="spellEnd"/>
+      <w:r>
+        <w:t xml:space="preserve"> comme ci-dessous :</w:t>
+      </w:r>
+    </w:p>
+    <w:p>
+      <w:pPr>
+        <w:pStyle w:val="Code"/>
+        <w:rPr>
+          <w:lang w:val="en-US"/>
+        </w:rPr>
+      </w:pPr>
+      <w:r>
+        <w:rPr>
+          <w:lang w:val="en-US"/>
+        </w:rPr>
+        <w:t>Mondomaine.ch</w:t>
+      </w:r>
+    </w:p>
+    <w:p>
+      <w:pPr>
+        <w:pStyle w:val="Code"/>
+        <w:rPr>
+          <w:lang w:val="en-US"/>
+        </w:rPr>
+      </w:pPr>
+      <w:r>
+        <w:rPr>
+          <w:lang w:val="en-US"/>
+        </w:rPr>
+        <w:t>|----</w:t>
+      </w:r>
+      <w:r>
+        <w:rPr>
+          <w:lang w:val="en-US"/>
+        </w:rPr>
+        <w:tab/>
+      </w:r>
+      <w:proofErr w:type="spellStart"/>
+      <w:r>
+        <w:rPr>
+          <w:lang w:val="en-US"/>
+        </w:rPr>
+        <w:t>api</w:t>
+      </w:r>
+      <w:proofErr w:type="spellEnd"/>
+    </w:p>
+    <w:p>
+      <w:pPr>
+        <w:pStyle w:val="Code"/>
+        <w:rPr>
+          <w:lang w:val="en-US"/>
+        </w:rPr>
+      </w:pPr>
+      <w:r>
+        <w:rPr>
+          <w:lang w:val="en-US"/>
+        </w:rPr>
+        <w:tab/>
+        <w:t>|--- clients</w:t>
+      </w:r>
+    </w:p>
+    <w:p>
+      <w:pPr>
+        <w:pStyle w:val="Code"/>
+        <w:rPr>
+          <w:lang w:val="en-US"/>
+        </w:rPr>
+      </w:pPr>
+      <w:r>
+        <w:rPr>
+          <w:lang w:val="en-US"/>
+        </w:rPr>
+        <w:tab/>
+      </w:r>
+      <w:r>
+        <w:rPr>
+          <w:lang w:val="en-US"/>
+        </w:rPr>
+        <w:tab/>
+        <w:t>|---</w:t>
+      </w:r>
+      <w:r>
+        <w:rPr>
+          <w:lang w:val="en-US"/>
+        </w:rPr>
+        <w:tab/>
+        <w:t>get</w:t>
+      </w:r>
+    </w:p>
+    <w:p>
+      <w:pPr>
+        <w:pStyle w:val="Code"/>
+        <w:rPr>
+          <w:lang w:val="en-US"/>
+        </w:rPr>
+      </w:pPr>
+      <w:r>
+        <w:rPr>
+          <w:lang w:val="en-US"/>
+        </w:rPr>
+        <w:tab/>
+      </w:r>
+      <w:r>
+        <w:rPr>
+          <w:lang w:val="en-US"/>
+        </w:rPr>
+        <w:tab/>
+      </w:r>
+      <w:r>
+        <w:rPr>
+          <w:lang w:val="en-US"/>
+        </w:rPr>
+        <w:tab/>
+        <w:t>|---</w:t>
+      </w:r>
+      <w:r>
+        <w:rPr>
+          <w:lang w:val="en-US"/>
+        </w:rPr>
+        <w:tab/>
+      </w:r>
+      <w:proofErr w:type="spellStart"/>
+      <w:r>
+        <w:rPr>
+          <w:lang w:val="en-US"/>
+        </w:rPr>
+        <w:t>Index.php</w:t>
+      </w:r>
+      <w:proofErr w:type="spellEnd"/>
+    </w:p>
+    <w:p>
+      <w:pPr>
+        <w:pStyle w:val="Text-st"/>
+      </w:pPr>
+      <w:r>
+        <w:t>L’url d’accès sera donc la suivante :</w:t>
+      </w:r>
+    </w:p>
+    <w:p>
+      <w:pPr>
+        <w:pStyle w:val="Code"/>
+      </w:pPr>
+      <w:r>
+        <w:t xml:space="preserve">www.mondomaine.com/api/clients/get </w:t>
+      </w:r>
+    </w:p>
+    <w:p>
+      <w:pPr>
+        <w:pStyle w:val="Titre4"/>
+      </w:pPr>
+      <w:r>
+        <w:t xml:space="preserve">Fonctions et méthodes </w:t>
+      </w:r>
+    </w:p>
+    <w:p>
+      <w:pPr>
+        <w:pStyle w:val="Text-st"/>
+      </w:pPr>
+      <w:r>
+        <w:t xml:space="preserve">Les noms des fonctions et méthodes doivent être de type alphanumérique et les </w:t>
+      </w:r>
+      <w:proofErr w:type="spellStart"/>
+      <w:r>
+        <w:t>underscores</w:t>
+      </w:r>
+      <w:proofErr w:type="spellEnd"/>
+      <w:r>
+        <w:t xml:space="preserve"> ne sont pas permis. </w:t>
+      </w:r>
+    </w:p>
+    <w:p>
+      <w:pPr>
+        <w:pStyle w:val="Text-st"/>
+      </w:pPr>
+      <w:r>
+        <w:t xml:space="preserve">La première lettre de chaque fonction/méthode doit toujours être en majuscule. Quand un nom de fonction est composé de plusieurs mots, la première lettre de chaque mot doit être en majuscule. Il s’agit de la notation </w:t>
+      </w:r>
+      <w:proofErr w:type="spellStart"/>
+      <w:r>
+        <w:t>camelCase</w:t>
+      </w:r>
+      <w:proofErr w:type="spellEnd"/>
+      <w:r>
+        <w:t xml:space="preserve"> (Par exemple : « </w:t>
+      </w:r>
+      <w:proofErr w:type="spellStart"/>
+      <w:proofErr w:type="gramStart"/>
+      <w:r>
+        <w:t>GetUserList</w:t>
+      </w:r>
+      <w:proofErr w:type="spellEnd"/>
+      <w:r>
+        <w:t>(</w:t>
+      </w:r>
+      <w:proofErr w:type="gramEnd"/>
+      <w:r>
+        <w:t>) »).</w:t>
+      </w:r>
+    </w:p>
+    <w:p>
+      <w:pPr>
+        <w:pStyle w:val="Text-st"/>
+      </w:pPr>
+      <w:r>
+        <w:lastRenderedPageBreak/>
+        <w:t xml:space="preserve"> Les fonctions et méthodes doivent être nommées de façon claire et explicite. La fonction « </w:t>
+      </w:r>
+      <w:proofErr w:type="spellStart"/>
+      <w:r>
+        <w:t>GetUserList</w:t>
+      </w:r>
+      <w:proofErr w:type="spellEnd"/>
+      <w:r>
+        <w:t xml:space="preserve"> » a un nom explicite, contrairement à la fonction « </w:t>
+      </w:r>
+      <w:proofErr w:type="spellStart"/>
+      <w:proofErr w:type="gramStart"/>
+      <w:r>
+        <w:t>DoSomething</w:t>
+      </w:r>
+      <w:proofErr w:type="spellEnd"/>
+      <w:r>
+        <w:t>(</w:t>
+      </w:r>
+      <w:proofErr w:type="gramEnd"/>
+      <w:r>
+        <w:t xml:space="preserve">) ». </w:t>
+      </w:r>
+    </w:p>
+    <w:p>
+      <w:pPr>
+        <w:rPr>
+          <w:lang w:val="fr-CH"/>
+        </w:rPr>
+      </w:pPr>
+      <w:r>
+        <w:rPr>
+          <w:lang w:val="fr-CH"/>
+        </w:rPr>
+        <w:t xml:space="preserve">Pour la programmation orientée objet, les accesseurs aux objets doivent impérativement être précédés par « </w:t>
+      </w:r>
+      <w:proofErr w:type="spellStart"/>
+      <w:r>
+        <w:rPr>
+          <w:lang w:val="fr-CH"/>
+        </w:rPr>
+        <w:t>get</w:t>
+      </w:r>
+      <w:proofErr w:type="spellEnd"/>
+      <w:r>
+        <w:rPr>
+          <w:lang w:val="fr-CH"/>
+        </w:rPr>
+        <w:t xml:space="preserve"> » ou « set ». </w:t>
+      </w:r>
+    </w:p>
+    <w:p>
+      <w:pPr>
+        <w:pStyle w:val="Text-st"/>
+      </w:pPr>
+      <w:r>
+        <w:t xml:space="preserve">Les méthodes de classes ayant une visibilité « </w:t>
+      </w:r>
+      <w:proofErr w:type="spellStart"/>
+      <w:r>
+        <w:t>protected</w:t>
+      </w:r>
+      <w:proofErr w:type="spellEnd"/>
+      <w:r>
+        <w:t xml:space="preserve"> » ou « </w:t>
+      </w:r>
+      <w:proofErr w:type="spellStart"/>
+      <w:r>
+        <w:t>private</w:t>
+      </w:r>
+      <w:proofErr w:type="spellEnd"/>
+      <w:r>
+        <w:t xml:space="preserve"> » doivent absolument être préfixée par un </w:t>
+      </w:r>
+      <w:proofErr w:type="spellStart"/>
+      <w:r>
+        <w:t>underscore</w:t>
+      </w:r>
+      <w:proofErr w:type="spellEnd"/>
+      <w:r>
+        <w:t xml:space="preserve"> « _ ». </w:t>
+      </w:r>
+    </w:p>
+    <w:p>
+      <w:pPr>
+        <w:pStyle w:val="Text-st"/>
+      </w:pPr>
+      <w:r>
+        <w:t>Il est recommandé de ne pas utiliser des fonctions à portée globale. Toute fonction doit être intégrée à une classe. Utiliser une classe statique si besoin est.</w:t>
+      </w:r>
+    </w:p>
+    <w:p>
+      <w:pPr>
+        <w:pStyle w:val="Titre4"/>
+      </w:pPr>
+      <w:r>
+        <w:t>Classes</w:t>
+      </w:r>
+    </w:p>
+    <w:p>
+      <w:pPr>
+        <w:pStyle w:val="Text-st"/>
+      </w:pPr>
+      <w:r>
+        <w:t xml:space="preserve">Les noms des classes ne doivent contenir que des caractères alphanumériques. Les nombres sont autorisés, mais déconseillés. </w:t>
+      </w:r>
+    </w:p>
+    <w:p>
+      <w:pPr>
+        <w:pStyle w:val="Text-st"/>
+      </w:pPr>
+      <w:r>
+        <w:t>Un fichier ne doit contenir qu’une et une seule classe.</w:t>
+      </w:r>
+    </w:p>
+    <w:p>
+      <w:pPr>
+        <w:pStyle w:val="Titre4"/>
+      </w:pPr>
+      <w:r>
+        <w:t>Variables</w:t>
+      </w:r>
+    </w:p>
+    <w:p>
+      <w:pPr>
+        <w:pStyle w:val="Text-st"/>
+      </w:pPr>
+      <w:r>
+        <w:t xml:space="preserve">Les noms de variables ne peuvent contenir que des caractères alphanumériques. Les </w:t>
+      </w:r>
+      <w:proofErr w:type="spellStart"/>
+      <w:r>
+        <w:t>underscores</w:t>
+      </w:r>
+      <w:proofErr w:type="spellEnd"/>
+      <w:r>
+        <w:t xml:space="preserve"> ne sont pas permis. Les nombres sont autorisés mais déconseillés. </w:t>
+      </w:r>
+    </w:p>
+    <w:p>
+      <w:pPr>
+        <w:pStyle w:val="Text-st"/>
+      </w:pPr>
+      <w:r>
+        <w:t xml:space="preserve">De la même façon que les méthodes de classe, les variables membres de classe qui sont déclarées comme « </w:t>
+      </w:r>
+      <w:proofErr w:type="spellStart"/>
+      <w:r>
+        <w:t>private</w:t>
+      </w:r>
+      <w:proofErr w:type="spellEnd"/>
+      <w:r>
+        <w:t xml:space="preserve"> » ou « </w:t>
+      </w:r>
+      <w:proofErr w:type="spellStart"/>
+      <w:r>
+        <w:t>protected</w:t>
+      </w:r>
+      <w:proofErr w:type="spellEnd"/>
+      <w:r>
+        <w:t xml:space="preserve"> », sont précédées d’un </w:t>
+      </w:r>
+      <w:proofErr w:type="spellStart"/>
+      <w:r>
+        <w:t>underscore</w:t>
+      </w:r>
+      <w:proofErr w:type="spellEnd"/>
+      <w:r>
+        <w:t xml:space="preserve">. </w:t>
+      </w:r>
+    </w:p>
+    <w:p>
+      <w:pPr>
+        <w:pStyle w:val="Text-st"/>
+      </w:pPr>
+      <w:r>
+        <w:t xml:space="preserve">La notation </w:t>
+      </w:r>
+      <w:proofErr w:type="spellStart"/>
+      <w:r>
+        <w:t>camelCase</w:t>
+      </w:r>
+      <w:proofErr w:type="spellEnd"/>
+      <w:r>
+        <w:t xml:space="preserve"> est également applicable pour les variables. Les noms de variables doivent être explicites et clairs. </w:t>
+      </w:r>
+    </w:p>
+    <w:p>
+      <w:pPr>
+        <w:pStyle w:val="Text-st"/>
+      </w:pPr>
+      <w:r>
+        <w:t>Afin de clarifier au mieux l’utilisation d’une variable, le premier caractère doit donner l’information de son typage. Voici la liste des typages possibles :</w:t>
+      </w:r>
+    </w:p>
+    <w:p>
+      <w:pPr>
+        <w:pStyle w:val="Text-stTitre2"/>
+      </w:pPr>
+      <w:r>
+        <w:t>-</w:t>
+      </w:r>
+      <w:r>
+        <w:tab/>
+        <w:t xml:space="preserve">i </w:t>
+      </w:r>
+      <w:proofErr w:type="spellStart"/>
+      <w:r>
+        <w:t>int</w:t>
+      </w:r>
+      <w:proofErr w:type="spellEnd"/>
+      <w:r>
+        <w:t xml:space="preserve"> (entier) </w:t>
+      </w:r>
+    </w:p>
+    <w:p>
+      <w:pPr>
+        <w:pStyle w:val="Text-stTitre2"/>
+        <w:spacing w:after="120"/>
+      </w:pPr>
+      <w:r>
+        <w:lastRenderedPageBreak/>
+        <w:t>-</w:t>
+      </w:r>
+      <w:r>
+        <w:tab/>
+        <w:t xml:space="preserve">f </w:t>
+      </w:r>
+      <w:proofErr w:type="spellStart"/>
+      <w:r>
+        <w:t>float</w:t>
+      </w:r>
+      <w:proofErr w:type="spellEnd"/>
+      <w:r>
+        <w:t xml:space="preserve"> (nombre a virgule flottante) </w:t>
+      </w:r>
+    </w:p>
+    <w:p>
+      <w:pPr>
+        <w:pStyle w:val="Text-stTitre2"/>
+        <w:spacing w:after="120"/>
+      </w:pPr>
+      <w:r>
+        <w:t>-</w:t>
+      </w:r>
+      <w:r>
+        <w:tab/>
+        <w:t>d double (</w:t>
+      </w:r>
+      <w:proofErr w:type="spellStart"/>
+      <w:r>
+        <w:t>float</w:t>
+      </w:r>
+      <w:proofErr w:type="spellEnd"/>
+      <w:r>
+        <w:t xml:space="preserve"> double) </w:t>
+      </w:r>
+    </w:p>
+    <w:p>
+      <w:pPr>
+        <w:pStyle w:val="Text-stTitre2"/>
+        <w:spacing w:after="120"/>
+      </w:pPr>
+      <w:r>
+        <w:t>-</w:t>
+      </w:r>
+      <w:r>
+        <w:tab/>
+        <w:t>c char (</w:t>
+      </w:r>
+      <w:proofErr w:type="spellStart"/>
+      <w:r>
+        <w:t>caractere</w:t>
+      </w:r>
+      <w:proofErr w:type="spellEnd"/>
+      <w:r>
+        <w:t xml:space="preserve">) </w:t>
+      </w:r>
+    </w:p>
+    <w:p>
+      <w:pPr>
+        <w:pStyle w:val="Text-stTitre2"/>
+        <w:spacing w:after="120"/>
+      </w:pPr>
+      <w:r>
+        <w:t>-</w:t>
+      </w:r>
+      <w:r>
+        <w:tab/>
+        <w:t>s string (chaîne de caractères)</w:t>
+      </w:r>
+    </w:p>
+    <w:p>
+      <w:pPr>
+        <w:pStyle w:val="Text-stTitre2"/>
+        <w:spacing w:after="120"/>
+        <w:rPr>
+          <w:lang w:val="en-US"/>
+        </w:rPr>
+      </w:pPr>
+      <w:r>
+        <w:rPr>
+          <w:lang w:val="en-US"/>
+        </w:rPr>
+        <w:t>-</w:t>
+      </w:r>
+      <w:r>
+        <w:rPr>
+          <w:lang w:val="en-US"/>
+        </w:rPr>
+        <w:tab/>
+        <w:t xml:space="preserve"> b </w:t>
+      </w:r>
+      <w:proofErr w:type="spellStart"/>
+      <w:r>
+        <w:rPr>
+          <w:lang w:val="en-US"/>
+        </w:rPr>
+        <w:t>boolean</w:t>
+      </w:r>
+      <w:proofErr w:type="spellEnd"/>
+      <w:r>
+        <w:rPr>
+          <w:lang w:val="en-US"/>
+        </w:rPr>
+        <w:t xml:space="preserve"> (</w:t>
+      </w:r>
+      <w:proofErr w:type="spellStart"/>
+      <w:r>
+        <w:rPr>
+          <w:lang w:val="en-US"/>
+        </w:rPr>
+        <w:t>booléen</w:t>
+      </w:r>
+      <w:proofErr w:type="spellEnd"/>
+      <w:r>
+        <w:rPr>
+          <w:lang w:val="en-US"/>
+        </w:rPr>
+        <w:t xml:space="preserve">) </w:t>
+      </w:r>
+    </w:p>
+    <w:p>
+      <w:pPr>
+        <w:pStyle w:val="Text-stTitre2"/>
+        <w:spacing w:after="120"/>
+        <w:rPr>
+          <w:lang w:val="en-US"/>
+        </w:rPr>
+      </w:pPr>
+      <w:r>
+        <w:rPr>
+          <w:lang w:val="en-US"/>
+        </w:rPr>
+        <w:t>-</w:t>
+      </w:r>
+      <w:r>
+        <w:rPr>
+          <w:lang w:val="en-US"/>
+        </w:rPr>
+        <w:tab/>
+        <w:t>o object (</w:t>
+      </w:r>
+      <w:proofErr w:type="spellStart"/>
+      <w:r>
+        <w:rPr>
+          <w:lang w:val="en-US"/>
+        </w:rPr>
+        <w:t>objet</w:t>
+      </w:r>
+      <w:proofErr w:type="spellEnd"/>
+      <w:r>
+        <w:rPr>
+          <w:lang w:val="en-US"/>
+        </w:rPr>
+        <w:t>)</w:t>
+      </w:r>
+    </w:p>
+    <w:p>
+      <w:pPr>
+        <w:pStyle w:val="Code"/>
+        <w:rPr>
+          <w:lang w:val="en-US"/>
+        </w:rPr>
+      </w:pPr>
+      <w:r>
+        <w:rPr>
+          <w:lang w:val="en-US"/>
+        </w:rPr>
+        <w:t xml:space="preserve">$iTest = 10; </w:t>
+      </w:r>
+      <w:r>
+        <w:rPr>
+          <w:lang w:val="en-US"/>
+        </w:rPr>
+        <w:br/>
+      </w:r>
+      <w:r>
+        <w:rPr>
+          <w:lang w:val="en-US"/>
+        </w:rPr>
+        <w:t>$</w:t>
+      </w:r>
+      <w:proofErr w:type="spellStart"/>
+      <w:r>
+        <w:rPr>
+          <w:lang w:val="en-US"/>
+        </w:rPr>
+        <w:t>sTest</w:t>
+      </w:r>
+      <w:proofErr w:type="spellEnd"/>
+      <w:r>
+        <w:rPr>
+          <w:lang w:val="en-US"/>
+        </w:rPr>
+        <w:t xml:space="preserve"> = </w:t>
+      </w:r>
+      <w:r>
+        <w:rPr>
+          <w:lang w:val="en-US"/>
+        </w:rPr>
+        <w:t>“test”</w:t>
+      </w:r>
+      <w:r>
+        <w:rPr>
+          <w:lang w:val="en-US"/>
+        </w:rPr>
+        <w:t xml:space="preserve">; </w:t>
+      </w:r>
+      <w:r>
+        <w:rPr>
+          <w:lang w:val="en-US"/>
+        </w:rPr>
+        <w:br/>
+      </w:r>
+      <w:r>
+        <w:rPr>
+          <w:lang w:val="en-US"/>
+        </w:rPr>
+        <w:t>$</w:t>
+      </w:r>
+      <w:proofErr w:type="spellStart"/>
+      <w:r>
+        <w:rPr>
+          <w:lang w:val="en-US"/>
+        </w:rPr>
+        <w:t>bTest</w:t>
+      </w:r>
+      <w:proofErr w:type="spellEnd"/>
+      <w:r>
+        <w:rPr>
+          <w:lang w:val="en-US"/>
+        </w:rPr>
+        <w:t xml:space="preserve"> = true; </w:t>
+      </w:r>
+      <w:r>
+        <w:rPr>
+          <w:lang w:val="en-US"/>
+        </w:rPr>
+        <w:br/>
+      </w:r>
+      <w:r>
+        <w:rPr>
+          <w:lang w:val="en-US"/>
+        </w:rPr>
+        <w:t>$</w:t>
+      </w:r>
+      <w:proofErr w:type="spellStart"/>
+      <w:r>
+        <w:rPr>
+          <w:lang w:val="en-US"/>
+        </w:rPr>
+        <w:t>oTest</w:t>
+      </w:r>
+      <w:proofErr w:type="spellEnd"/>
+      <w:r>
+        <w:rPr>
+          <w:lang w:val="en-US"/>
+        </w:rPr>
+        <w:t xml:space="preserve"> = new </w:t>
+      </w:r>
+      <w:proofErr w:type="gramStart"/>
+      <w:r>
+        <w:rPr>
+          <w:lang w:val="en-US"/>
+        </w:rPr>
+        <w:t>Tes</w:t>
+      </w:r>
+      <w:r>
+        <w:rPr>
+          <w:lang w:val="en-US"/>
+        </w:rPr>
+        <w:t>t</w:t>
+      </w:r>
+      <w:r>
+        <w:rPr>
+          <w:lang w:val="en-US"/>
+        </w:rPr>
+        <w:t>(</w:t>
+      </w:r>
+      <w:proofErr w:type="gramEnd"/>
+      <w:r>
+        <w:rPr>
+          <w:lang w:val="en-US"/>
+        </w:rPr>
+        <w:t xml:space="preserve">); </w:t>
+      </w:r>
+      <w:r>
+        <w:rPr>
+          <w:lang w:val="en-US"/>
+        </w:rPr>
+        <w:br/>
+      </w:r>
+      <w:r>
+        <w:rPr>
+          <w:lang w:val="en-US"/>
+        </w:rPr>
+        <w:t>$</w:t>
+      </w:r>
+      <w:proofErr w:type="spellStart"/>
+      <w:r>
+        <w:rPr>
+          <w:lang w:val="en-US"/>
+        </w:rPr>
+        <w:t>aTest</w:t>
+      </w:r>
+      <w:proofErr w:type="spellEnd"/>
+      <w:r>
+        <w:rPr>
+          <w:lang w:val="en-US"/>
+        </w:rPr>
+        <w:t xml:space="preserve"> = array(1, 6, 7)</w:t>
+      </w:r>
+      <w:r>
+        <w:rPr>
+          <w:lang w:val="en-US"/>
+        </w:rPr>
+        <w:t>;</w:t>
+      </w:r>
+    </w:p>
+    <w:p>
+      <w:pPr>
+        <w:pStyle w:val="Titre4"/>
+      </w:pPr>
+      <w:r>
+        <w:t xml:space="preserve">Constantes </w:t>
+      </w:r>
+    </w:p>
+    <w:p>
+      <w:pPr>
+        <w:pStyle w:val="Text-stTitre2"/>
+        <w:ind w:left="0"/>
+      </w:pPr>
+      <w:r>
+        <w:t xml:space="preserve">Les constantes peuvent contenir des caractères alphanumériques et des </w:t>
+      </w:r>
+      <w:proofErr w:type="spellStart"/>
+      <w:r>
+        <w:t>underscores</w:t>
+      </w:r>
+      <w:proofErr w:type="spellEnd"/>
+      <w:r>
+        <w:t xml:space="preserve">. Les nombres sont autorisés. </w:t>
+      </w:r>
+    </w:p>
+    <w:p>
+      <w:pPr>
+        <w:pStyle w:val="Text-stTitre2"/>
+        <w:ind w:left="0"/>
+        <w:rPr>
+          <w:lang w:val="en-US"/>
+        </w:rPr>
+      </w:pPr>
+      <w:r>
+        <w:t xml:space="preserve">Les constantes doivent toujours être en majuscule, cependant les mots pouvant les composer doivent être séparés par des </w:t>
+      </w:r>
+      <w:proofErr w:type="spellStart"/>
+      <w:r>
+        <w:t>underscores</w:t>
+      </w:r>
+      <w:proofErr w:type="spellEnd"/>
+      <w:r>
+        <w:t xml:space="preserve"> ("_"). </w:t>
+      </w:r>
+      <w:r>
+        <w:rPr>
+          <w:lang w:val="en-US"/>
+        </w:rPr>
+        <w:t xml:space="preserve">Par </w:t>
+      </w:r>
+      <w:proofErr w:type="spellStart"/>
+      <w:r>
+        <w:rPr>
+          <w:lang w:val="en-US"/>
+        </w:rPr>
+        <w:t>exemple</w:t>
+      </w:r>
+      <w:proofErr w:type="spellEnd"/>
+      <w:r>
+        <w:rPr>
+          <w:lang w:val="en-US"/>
+        </w:rPr>
+        <w:t>, « ALLINONE_LANGUAGE ».</w:t>
+      </w:r>
+    </w:p>
+    <w:p>
+      <w:pPr>
+        <w:pStyle w:val="Titre3"/>
+      </w:pPr>
+      <w:r>
+        <w:t xml:space="preserve">C# &amp; PHP </w:t>
+      </w:r>
+    </w:p>
+    <w:p>
+      <w:pPr>
+        <w:pStyle w:val="Titre4"/>
+      </w:pPr>
+      <w:r>
+        <w:t>Formatage des fichiers</w:t>
+      </w:r>
+    </w:p>
+    <w:p>
+      <w:pPr>
+        <w:pStyle w:val="Titre5"/>
+      </w:pPr>
+      <w:r>
+        <w:t>En-tête</w:t>
+      </w:r>
+    </w:p>
+    <w:p>
+      <w:pPr>
+        <w:pStyle w:val="Text-stTitre2"/>
+        <w:ind w:left="0"/>
+      </w:pPr>
+      <w:r>
+        <w:t>Chaque fichier créer doit contenir le header suivant :</w:t>
+      </w:r>
+    </w:p>
+    <w:p>
+      <w:pPr>
+        <w:pStyle w:val="Code"/>
+      </w:pPr>
+      <w:r>
+        <w:t>/*</w:t>
+      </w:r>
+    </w:p>
+    <w:p>
+      <w:pPr>
+        <w:pStyle w:val="Code"/>
+      </w:pPr>
+      <w:r>
+        <w:t>* PROJET : WAVECONTACT</w:t>
+      </w:r>
+      <w:r>
+        <w:br/>
+        <w:t>* Date de création : JJ.MM.YYYY</w:t>
+      </w:r>
+      <w:r>
+        <w:br/>
+        <w:t>* Description : Décrire ce que fait la classe ou le fichier en question</w:t>
+      </w:r>
+      <w:r>
+        <w:br/>
+        <w:t>* Version : 1.0</w:t>
+      </w:r>
+      <w:r>
+        <w:br/>
+        <w:t>* Commentaires : -</w:t>
+      </w:r>
+      <w:r>
+        <w:br/>
+        <w:t>* Créateur : Mettre le nom du créateur du fichier afin de pouvoir lui poser * des questions en cas de besoin</w:t>
+      </w:r>
+      <w:r>
+        <w:br/>
+        <w:t>*/</w:t>
+      </w:r>
     </w:p>
     <w:p>
       <w:pPr>
@@ -21504,6 +22465,26 @@
       <w:lang w:val="fr-CH"/>
     </w:rPr>
   </w:style>
+  <w:style w:type="paragraph" w:styleId="Titre5">
+    <w:name w:val="heading 5"/>
+    <w:basedOn w:val="Normal"/>
+    <w:next w:val="Normal"/>
+    <w:link w:val="Titre5Car"/>
+    <w:uiPriority w:val="9"/>
+    <w:unhideWhenUsed/>
+    <w:qFormat/>
+    <w:rsid w:val="00D85BB0"/>
+    <w:pPr>
+      <w:keepNext/>
+      <w:keepLines/>
+      <w:spacing w:before="40" w:after="0"/>
+      <w:outlineLvl w:val="4"/>
+    </w:pPr>
+    <w:rPr>
+      <w:rFonts w:asciiTheme="majorHAnsi" w:eastAsiaTheme="majorEastAsia" w:hAnsiTheme="majorHAnsi" w:cstheme="majorBidi"/>
+      <w:color w:val="2F5496" w:themeColor="accent1" w:themeShade="BF"/>
+    </w:rPr>
+  </w:style>
   <w:style w:type="character" w:default="1" w:styleId="Policepardfaut">
     <w:name w:val="Default Paragraph Font"/>
     <w:uiPriority w:val="1"/>
@@ -22420,6 +23401,54 @@
       <w:lang w:val="fr-FR"/>
     </w:rPr>
   </w:style>
+  <w:style w:type="character" w:customStyle="1" w:styleId="Titre5Car">
+    <w:name w:val="Titre 5 Car"/>
+    <w:basedOn w:val="Policepardfaut"/>
+    <w:link w:val="Titre5"/>
+    <w:uiPriority w:val="9"/>
+    <w:rsid w:val="00D85BB0"/>
+    <w:rPr>
+      <w:rFonts w:asciiTheme="majorHAnsi" w:eastAsiaTheme="majorEastAsia" w:hAnsiTheme="majorHAnsi" w:cstheme="majorBidi"/>
+      <w:color w:val="2F5496" w:themeColor="accent1" w:themeShade="BF"/>
+      <w:sz w:val="24"/>
+    </w:rPr>
+  </w:style>
+  <w:style w:type="paragraph" w:customStyle="1" w:styleId="Code">
+    <w:name w:val="Code"/>
+    <w:basedOn w:val="Normal"/>
+    <w:link w:val="CodeCar"/>
+    <w:qFormat/>
+    <w:rsid w:val="00D85BB0"/>
+    <w:pPr>
+      <w:pBdr>
+        <w:top w:val="single" w:sz="4" w:space="1" w:color="auto"/>
+        <w:left w:val="single" w:sz="4" w:space="4" w:color="auto"/>
+        <w:bottom w:val="single" w:sz="4" w:space="1" w:color="auto"/>
+        <w:right w:val="single" w:sz="4" w:space="4" w:color="auto"/>
+      </w:pBdr>
+      <w:shd w:val="clear" w:color="auto" w:fill="E7E6E6" w:themeFill="background2"/>
+      <w:jc w:val="left"/>
+    </w:pPr>
+    <w:rPr>
+      <w:rFonts w:ascii="Courier New" w:hAnsi="Courier New" w:cs="Courier New"/>
+      <w:sz w:val="20"/>
+      <w:szCs w:val="20"/>
+      <w:lang w:val="fr-CH"/>
+    </w:rPr>
+  </w:style>
+  <w:style w:type="character" w:customStyle="1" w:styleId="CodeCar">
+    <w:name w:val="Code Car"/>
+    <w:basedOn w:val="Policepardfaut"/>
+    <w:link w:val="Code"/>
+    <w:rsid w:val="00D85BB0"/>
+    <w:rPr>
+      <w:rFonts w:ascii="Courier New" w:hAnsi="Courier New" w:cs="Courier New"/>
+      <w:sz w:val="20"/>
+      <w:szCs w:val="20"/>
+      <w:shd w:val="clear" w:color="auto" w:fill="E7E6E6" w:themeFill="background2"/>
+      <w:lang w:val="fr-CH"/>
+    </w:rPr>
+  </w:style>
 </w:styles>
 </file>
 
@@ -22719,10 +23748,6 @@
 </file>
 
 <file path=customXml/item1.xml><?xml version="1.0" encoding="utf-8"?>
-<b:Sources xmlns:b="http://schemas.openxmlformats.org/officeDocument/2006/bibliography" xmlns="http://schemas.openxmlformats.org/officeDocument/2006/bibliography" SelectedStyle="\APASixthEditionOfficeOnline.xsl" StyleName="APA" Version="6"/>
-</file>
-
-<file path=customXml/item2.xml><?xml version="1.0" encoding="utf-8"?>
 <?mso-contentType ?>
 <FormTemplates xmlns="http://schemas.microsoft.com/sharepoint/v3/contenttype/forms">
   <Display>DocumentLibraryForm</Display>
@@ -22731,7 +23756,17 @@
 </FormTemplates>
 </file>
 
+<file path=customXml/item2.xml><?xml version="1.0" encoding="utf-8"?>
+<b:Sources xmlns:b="http://schemas.openxmlformats.org/officeDocument/2006/bibliography" xmlns="http://schemas.openxmlformats.org/officeDocument/2006/bibliography" SelectedStyle="\APASixthEditionOfficeOnline.xsl" StyleName="APA" Version="6"/>
+</file>
+
 <file path=customXml/item3.xml><?xml version="1.0" encoding="utf-8"?>
+<p:properties xmlns:p="http://schemas.microsoft.com/office/2006/metadata/properties" xmlns:xsi="http://www.w3.org/2001/XMLSchema-instance" xmlns:pc="http://schemas.microsoft.com/office/infopath/2007/PartnerControls">
+  <documentManagement/>
+</p:properties>
+</file>
+
+<file path=customXml/item4.xml><?xml version="1.0" encoding="utf-8"?>
 <ct:contentTypeSchema xmlns:ct="http://schemas.microsoft.com/office/2006/metadata/contentType" xmlns:ma="http://schemas.microsoft.com/office/2006/metadata/properties/metaAttributes" ct:_="" ma:_="" ma:contentTypeName="Document" ma:contentTypeID="0x010100D62A309FFA7E9E40A6F5C76D88BC41A6" ma:contentTypeVersion="11" ma:contentTypeDescription="Crée un document." ma:contentTypeScope="" ma:versionID="e778ec7536ddd273a971ff36d048a8a5">
   <xsd:schema xmlns:xsd="http://www.w3.org/2001/XMLSchema" xmlns:xs="http://www.w3.org/2001/XMLSchema" xmlns:p="http://schemas.microsoft.com/office/2006/metadata/properties" xmlns:ns3="e7f92798-9323-4146-9e16-c58015c61c9b" xmlns:ns4="641b4b70-4db7-4bca-b7d3-dc3dcdfcb3d2" targetNamespace="http://schemas.microsoft.com/office/2006/metadata/properties" ma:root="true" ma:fieldsID="1fc7cb8cb68e83f1701ea4f5f6cfe534" ns3:_="" ns4:_="">
     <xsd:import namespace="e7f92798-9323-4146-9e16-c58015c61c9b"/>
@@ -22942,13 +23977,15 @@
 </ct:contentTypeSchema>
 </file>
 
-<file path=customXml/item4.xml><?xml version="1.0" encoding="utf-8"?>
-<p:properties xmlns:p="http://schemas.microsoft.com/office/2006/metadata/properties" xmlns:xsi="http://www.w3.org/2001/XMLSchema-instance" xmlns:pc="http://schemas.microsoft.com/office/infopath/2007/PartnerControls">
-  <documentManagement/>
-</p:properties>
+<file path=customXml/itemProps1.xml><?xml version="1.0" encoding="utf-8"?>
+<ds:datastoreItem xmlns:ds="http://schemas.openxmlformats.org/officeDocument/2006/customXml" ds:itemID="{43696161-967F-4FE0-B0A6-65977D8CB562}">
+  <ds:schemaRefs>
+    <ds:schemaRef ds:uri="http://schemas.microsoft.com/sharepoint/v3/contenttype/forms"/>
+  </ds:schemaRefs>
+</ds:datastoreItem>
 </file>
 
-<file path=customXml/itemProps1.xml><?xml version="1.0" encoding="utf-8"?>
+<file path=customXml/itemProps2.xml><?xml version="1.0" encoding="utf-8"?>
 <ds:datastoreItem xmlns:ds="http://schemas.openxmlformats.org/officeDocument/2006/customXml" ds:itemID="{B0F0EE6E-D7A6-4746-94B3-D2A34A7EE3CF}">
   <ds:schemaRefs>
     <ds:schemaRef ds:uri="http://schemas.openxmlformats.org/officeDocument/2006/bibliography"/>
@@ -22956,15 +23993,16 @@
 </ds:datastoreItem>
 </file>
 
-<file path=customXml/itemProps2.xml><?xml version="1.0" encoding="utf-8"?>
-<ds:datastoreItem xmlns:ds="http://schemas.openxmlformats.org/officeDocument/2006/customXml" ds:itemID="{43696161-967F-4FE0-B0A6-65977D8CB562}">
+<file path=customXml/itemProps3.xml><?xml version="1.0" encoding="utf-8"?>
+<ds:datastoreItem xmlns:ds="http://schemas.openxmlformats.org/officeDocument/2006/customXml" ds:itemID="{9D6CD672-B54D-494D-9048-540F9BCDAA4D}">
   <ds:schemaRefs>
-    <ds:schemaRef ds:uri="http://schemas.microsoft.com/sharepoint/v3/contenttype/forms"/>
+    <ds:schemaRef ds:uri="http://schemas.microsoft.com/office/2006/metadata/properties"/>
+    <ds:schemaRef ds:uri="http://schemas.microsoft.com/office/infopath/2007/PartnerControls"/>
   </ds:schemaRefs>
 </ds:datastoreItem>
 </file>
 
-<file path=customXml/itemProps3.xml><?xml version="1.0" encoding="utf-8"?>
+<file path=customXml/itemProps4.xml><?xml version="1.0" encoding="utf-8"?>
 <ds:datastoreItem xmlns:ds="http://schemas.openxmlformats.org/officeDocument/2006/customXml" ds:itemID="{1F2D5832-72E5-4763-9F7B-3117CB5BC41C}">
   <ds:schemaRefs>
     <ds:schemaRef ds:uri="http://schemas.microsoft.com/office/2006/metadata/contentType"/>
@@ -22981,13 +24019,4 @@
     <ds:schemaRef ds:uri="http://schemas.microsoft.com/internal/obd"/>
   </ds:schemaRefs>
 </ds:datastoreItem>
-</file>
-
-<file path=customXml/itemProps4.xml><?xml version="1.0" encoding="utf-8"?>
-<ds:datastoreItem xmlns:ds="http://schemas.openxmlformats.org/officeDocument/2006/customXml" ds:itemID="{9D6CD672-B54D-494D-9048-540F9BCDAA4D}">
-  <ds:schemaRefs>
-    <ds:schemaRef ds:uri="http://schemas.microsoft.com/office/2006/metadata/properties"/>
-    <ds:schemaRef ds:uri="http://schemas.microsoft.com/office/infopath/2007/PartnerControls"/>
-  </ds:schemaRefs>
-</ds:datastoreItem>
 </file>
</xml_diff>